<commit_message>
Aggiunta sottrazione del fondo del LySO da Co e Na
</commit_message>
<xml_diff>
--- a/Parte testuale della relazione.docx
+++ b/Parte testuale della relazione.docx
@@ -18,7 +18,31 @@
     </w:p>
     <w:p>
       <w:r>
-        <w:t xml:space="preserve">Lo scopo di questa esperienza era lo studio e la conseguente caratterizzazione di un rivelatore di tipo SiPM per poi utilizzare i risultati ottenuti per studiare tre tipi di cristalli di scintillazione (LySO, CsI, BGO) che sono stati utilizzati a loro volta per studiare tre fonti radioattive diverse( 22^Na, 57^Co e raggi cosmici) </w:t>
+        <w:t xml:space="preserve">Lo scopo di questa esperienza era lo studio e la conseguente caratterizzazione di un rivelatore di tipo </w:t>
+      </w:r>
+      <w:proofErr w:type="spellStart"/>
+      <w:r>
+        <w:t>SiPM</w:t>
+      </w:r>
+      <w:proofErr w:type="spellEnd"/>
+      <w:r>
+        <w:t xml:space="preserve"> per poi utilizzare i risultati ottenuti per studiare tre tipi di cristalli di scintillazione (</w:t>
+      </w:r>
+      <w:proofErr w:type="spellStart"/>
+      <w:r>
+        <w:t>LySO</w:t>
+      </w:r>
+      <w:proofErr w:type="spellEnd"/>
+      <w:r>
+        <w:t xml:space="preserve">, </w:t>
+      </w:r>
+      <w:proofErr w:type="spellStart"/>
+      <w:r>
+        <w:t>CsI</w:t>
+      </w:r>
+      <w:proofErr w:type="spellEnd"/>
+      <w:r>
+        <w:t xml:space="preserve">, BGO) che sono stati utilizzati a loro volta per studiare tre fonti radioattive diverse( 22^Na, 57^Co e raggi cosmici) </w:t>
       </w:r>
     </w:p>
     <w:p/>
@@ -38,7 +62,23 @@
         <w:t xml:space="preserve">lle varie sorgenti radioattive. Come abbiamo detto </w:t>
       </w:r>
       <w:r>
-        <w:t xml:space="preserve">la strumentazione è composta da un SiPM, una PSAU e un Digitizer e tutti e tre comunicano con il programma HERA che gestisce tutti i valori impostabili delle diverse componenti. </w:t>
+        <w:t xml:space="preserve">la strumentazione è composta da un </w:t>
+      </w:r>
+      <w:proofErr w:type="spellStart"/>
+      <w:r>
+        <w:t>SiPM</w:t>
+      </w:r>
+      <w:proofErr w:type="spellEnd"/>
+      <w:r>
+        <w:t xml:space="preserve">, una PSAU e un </w:t>
+      </w:r>
+      <w:proofErr w:type="spellStart"/>
+      <w:r>
+        <w:t>Digitizer</w:t>
+      </w:r>
+      <w:proofErr w:type="spellEnd"/>
+      <w:r>
+        <w:t xml:space="preserve"> e tutti e tre comunicano con il programma HERA che gestisce tutti i valori impostabili delle diverse componenti. </w:t>
       </w:r>
       <w:r>
         <w:t xml:space="preserve">Esistono 3 differenti configurazioni per con cui possono essere svolte le misurazioni e il primo punto della seconda parte </w:t>
@@ -52,7 +92,15 @@
         <w:t xml:space="preserve">La prima configurazione prevedeva </w:t>
       </w:r>
       <w:r>
-        <w:t>che il segnale in uscita dal SiPM passasse dalla PSAU la quale</w:t>
+        <w:t xml:space="preserve">che il segnale in uscita dal </w:t>
+      </w:r>
+      <w:proofErr w:type="spellStart"/>
+      <w:r>
+        <w:t>SiPM</w:t>
+      </w:r>
+      <w:proofErr w:type="spellEnd"/>
+      <w:r>
+        <w:t xml:space="preserve"> passasse dalla PSAU la quale</w:t>
       </w:r>
       <w:r>
         <w:t xml:space="preserve"> lo integrava su una </w:t>
@@ -61,10 +109,34 @@
         <w:t xml:space="preserve">capacità e lo trasformava in un segnale in tensione che in fine inviava </w:t>
       </w:r>
       <w:r>
-        <w:t xml:space="preserve">al digitizer. Allo stesso tempo la PSAU, una volta </w:t>
-      </w:r>
-      <w:r>
-        <w:t xml:space="preserve">ricevuto il segnale analogico dal SiPM, invia al digitizer un segnale di trigger per </w:t>
+        <w:t xml:space="preserve">al </w:t>
+      </w:r>
+      <w:proofErr w:type="spellStart"/>
+      <w:r>
+        <w:t>digitizer</w:t>
+      </w:r>
+      <w:proofErr w:type="spellEnd"/>
+      <w:r>
+        <w:t xml:space="preserve">. Allo stesso tempo la PSAU, una volta </w:t>
+      </w:r>
+      <w:r>
+        <w:t xml:space="preserve">ricevuto il segnale analogico dal </w:t>
+      </w:r>
+      <w:proofErr w:type="spellStart"/>
+      <w:r>
+        <w:t>SiPM</w:t>
+      </w:r>
+      <w:proofErr w:type="spellEnd"/>
+      <w:r>
+        <w:t xml:space="preserve">, invia al </w:t>
+      </w:r>
+      <w:proofErr w:type="spellStart"/>
+      <w:r>
+        <w:t>digitizer</w:t>
+      </w:r>
+      <w:proofErr w:type="spellEnd"/>
+      <w:r>
+        <w:t xml:space="preserve"> un segnale di trigger per </w:t>
       </w:r>
       <w:r>
         <w:t xml:space="preserve">l’apertura del gate per la lettura del segnale in tensione. </w:t>
@@ -76,7 +148,15 @@
         <w:t>lo spettro</w:t>
       </w:r>
       <w:r>
-        <w:t xml:space="preserve"> del 22-Na utilizzando il cristallo LySO </w:t>
+        <w:t xml:space="preserve"> del 22-Na utilizzando il cristallo </w:t>
+      </w:r>
+      <w:proofErr w:type="spellStart"/>
+      <w:r>
+        <w:t>LySO</w:t>
+      </w:r>
+      <w:proofErr w:type="spellEnd"/>
+      <w:r>
+        <w:t xml:space="preserve"> </w:t>
       </w:r>
       <w:r>
         <w:t xml:space="preserve">riuscendo </w:t>
@@ -115,7 +195,15 @@
         <w:t xml:space="preserve">orta </w:t>
       </w:r>
       <w:r>
-        <w:t>l’impossibilità di riuscire a vedere come si comporta lo spettro al variare della V_bias in quanto minime variazioni</w:t>
+        <w:t xml:space="preserve">l’impossibilità di riuscire a vedere come si comporta lo spettro al variare della </w:t>
+      </w:r>
+      <w:proofErr w:type="spellStart"/>
+      <w:r>
+        <w:t>V_bias</w:t>
+      </w:r>
+      <w:proofErr w:type="spellEnd"/>
+      <w:r>
+        <w:t xml:space="preserve"> in quanto minime variazioni</w:t>
       </w:r>
       <w:r>
         <w:t xml:space="preserve"> tensioni</w:t>
@@ -132,7 +220,31 @@
         <w:t xml:space="preserve">La seconda configurazione prevede invece di </w:t>
       </w:r>
       <w:r>
-        <w:t xml:space="preserve">sdoppiare il segnale in uscita dal SiPM e mandarlo sia nel digitizer che nella PSAU. Ora questo set up sfrutta la PSAU come trigger esterno al digitizer e non come </w:t>
+        <w:t xml:space="preserve">sdoppiare il segnale in uscita dal </w:t>
+      </w:r>
+      <w:proofErr w:type="spellStart"/>
+      <w:r>
+        <w:t>SiPM</w:t>
+      </w:r>
+      <w:proofErr w:type="spellEnd"/>
+      <w:r>
+        <w:t xml:space="preserve"> e mandarlo sia nel </w:t>
+      </w:r>
+      <w:proofErr w:type="spellStart"/>
+      <w:r>
+        <w:t>digitizer</w:t>
+      </w:r>
+      <w:proofErr w:type="spellEnd"/>
+      <w:r>
+        <w:t xml:space="preserve"> che nella PSAU. Ora questo set up sfrutta la PSAU come trigger esterno al </w:t>
+      </w:r>
+      <w:proofErr w:type="spellStart"/>
+      <w:r>
+        <w:t>digitizer</w:t>
+      </w:r>
+      <w:proofErr w:type="spellEnd"/>
+      <w:r>
+        <w:t xml:space="preserve"> e non come </w:t>
       </w:r>
       <w:r>
         <w:t xml:space="preserve">integratore del </w:t>
@@ -141,19 +253,43 @@
         <w:t>segnale; infatti,</w:t>
       </w:r>
       <w:r>
-        <w:t xml:space="preserve"> questo compito è svolto direttamente dal digitizer. </w:t>
+        <w:t xml:space="preserve"> questo compito è svolto direttamente dal </w:t>
+      </w:r>
+      <w:proofErr w:type="spellStart"/>
+      <w:r>
+        <w:t>digitizer</w:t>
+      </w:r>
+      <w:proofErr w:type="spellEnd"/>
+      <w:r>
+        <w:t xml:space="preserve">. </w:t>
       </w:r>
       <w:r>
         <w:t xml:space="preserve">Come nella prima anche in questa configurazione abbiamo analizzato lo spettro del 22-Na </w:t>
       </w:r>
       <w:r>
-        <w:t xml:space="preserve">utilizzando il cristallo LySO e abbiamo osservato una riduzione della qualità dello spettro in quanto è presente in maniera importate la radiazione di fondo, ma non a tal punto da coprire i vari picchi energetici. Il vantaggio di questa configurazione sta proprio nelle impostazioni di guadagno del sistema in quanto possiamo lavorare con </w:t>
+        <w:t xml:space="preserve">utilizzando il cristallo </w:t>
+      </w:r>
+      <w:proofErr w:type="spellStart"/>
+      <w:r>
+        <w:t>LySO</w:t>
+      </w:r>
+      <w:proofErr w:type="spellEnd"/>
+      <w:r>
+        <w:t xml:space="preserve"> e abbiamo osservato una riduzione della qualità dello spettro in quanto è presente in maniera importate la radiazione di fondo, ma non a tal punto da coprire i vari picchi energetici. Il vantaggio di questa configurazione sta proprio nelle impostazioni di guadagno del sistema in quanto possiamo lavorare con </w:t>
       </w:r>
       <w:r>
         <w:t xml:space="preserve">valori di 20/25, cosa che nel primo set up era impensabile. In questo modo siamo in grado </w:t>
       </w:r>
       <w:r>
-        <w:t>di poter studiare lo spettro energetico a V_bias diverse senza incappare nella saturazione completa dell’elettronica.</w:t>
+        <w:t xml:space="preserve">di poter studiare lo spettro energetico a </w:t>
+      </w:r>
+      <w:proofErr w:type="spellStart"/>
+      <w:r>
+        <w:t>V_bias</w:t>
+      </w:r>
+      <w:proofErr w:type="spellEnd"/>
+      <w:r>
+        <w:t xml:space="preserve"> diverse senza incappare nella saturazione completa dell’elettronica.</w:t>
       </w:r>
     </w:p>
     <w:p>
@@ -173,10 +309,26 @@
         <w:t>segnale che il trigger vengon</w:t>
       </w:r>
       <w:r>
-        <w:t xml:space="preserve">o direttamente dal digitizer. Anche in questa configurazione </w:t>
-      </w:r>
-      <w:r>
-        <w:t xml:space="preserve">riusciamo a guardare lo spettro del 22-Na con LySO con un guadagno di 20/25, tuttavia la componente di rumore elettronico e quindi </w:t>
+        <w:t xml:space="preserve">o direttamente dal </w:t>
+      </w:r>
+      <w:proofErr w:type="spellStart"/>
+      <w:r>
+        <w:t>digitizer</w:t>
+      </w:r>
+      <w:proofErr w:type="spellEnd"/>
+      <w:r>
+        <w:t xml:space="preserve">. Anche in questa configurazione </w:t>
+      </w:r>
+      <w:r>
+        <w:t xml:space="preserve">riusciamo a guardare lo spettro del 22-Na con </w:t>
+      </w:r>
+      <w:proofErr w:type="spellStart"/>
+      <w:r>
+        <w:t>LySO</w:t>
+      </w:r>
+      <w:proofErr w:type="spellEnd"/>
+      <w:r>
+        <w:t xml:space="preserve"> con un guadagno di 20/25, tuttavia la componente di rumore elettronico e quindi </w:t>
       </w:r>
       <w:r>
         <w:t>la</w:t>
@@ -197,8 +349,13 @@
     <w:p/>
     <w:p>
       <w:r>
-        <w:t>Caratterizzazione del SiPM</w:t>
-      </w:r>
+        <w:t xml:space="preserve">Caratterizzazione del </w:t>
+      </w:r>
+      <w:proofErr w:type="spellStart"/>
+      <w:r>
+        <w:t>SiPM</w:t>
+      </w:r>
+      <w:proofErr w:type="spellEnd"/>
       <w:r>
         <w:t>:</w:t>
       </w:r>
@@ -206,15 +363,56 @@
     <w:p>
       <w:r>
         <w:lastRenderedPageBreak/>
-        <w:t>La prima parte di questa esperienza corrispondeva allo studio e la caratterizzazione di un SiPM, il come funzioni è già stato descritto nella parte di accenni di teoria.</w:t>
+        <w:t xml:space="preserve">La prima parte di questa esperienza corrispondeva allo studio e la caratterizzazione di un </w:t>
+      </w:r>
+      <w:proofErr w:type="spellStart"/>
+      <w:r>
+        <w:t>SiPM</w:t>
+      </w:r>
+      <w:proofErr w:type="spellEnd"/>
+      <w:r>
+        <w:t>, il come funzioni è già stato descritto nella parte di accenni di teoria.</w:t>
       </w:r>
       <w:r>
         <w:t xml:space="preserve"> Questa parte era volta allo studio di quelli che sono i limiti e le possibili fonti di rumore intrinseche alla catena di lettura del segnale.</w:t>
+      </w:r>
+    </w:p>
+    <w:p/>
+    <w:p>
+      <w:r>
+        <w:t xml:space="preserve">Dark </w:t>
+      </w:r>
+      <w:proofErr w:type="spellStart"/>
+      <w:r>
+        <w:t>count</w:t>
+      </w:r>
+      <w:proofErr w:type="spellEnd"/>
+      <w:r>
+        <w:t xml:space="preserve"> rate</w:t>
+      </w:r>
+      <w:r>
+        <w:t xml:space="preserve"> </w:t>
       </w:r>
     </w:p>
     <w:p>
       <w:r>
-        <w:t xml:space="preserve">La prima caratterizzazione da dover fare era quella relativa al Dark Count Rate, ovvero il rate di emissione di foto-elettroni a causa di agitazione termica. Lo studio di quest’effetto è avvenuto utilizzando sì il laser, collegato con fibra ottica al SiPM, ma spento e coperto </w:t>
+        <w:t xml:space="preserve">La prima caratterizzazione da dover fare era quella relativa al Dark </w:t>
+      </w:r>
+      <w:proofErr w:type="spellStart"/>
+      <w:r>
+        <w:t>Count</w:t>
+      </w:r>
+      <w:proofErr w:type="spellEnd"/>
+      <w:r>
+        <w:t xml:space="preserve"> Rate, ovvero il rate di emissione di foto-elettroni a causa di agitazione termica. Lo studio di quest’effetto è avvenuto utilizzando sì il laser, collegato con fibra ottica al </w:t>
+      </w:r>
+      <w:proofErr w:type="spellStart"/>
+      <w:r>
+        <w:t>SiPM</w:t>
+      </w:r>
+      <w:proofErr w:type="spellEnd"/>
+      <w:r>
+        <w:t xml:space="preserve">, ma spento e coperto </w:t>
       </w:r>
       <w:r>
         <w:t>da dei</w:t>
@@ -243,10 +441,18 @@
         <w:t xml:space="preserve"> e di </w:t>
       </w:r>
       <w:r>
-        <w:t>guadagno. Una misura “dinamica” invece è quella dello ‘stai</w:t>
-      </w:r>
-      <w:r>
-        <w:t>rcase’ plot, ovvero un grafico che mostra come la frequenza</w:t>
+        <w:t>guadagno. Una misura “dinamica” invece è quella dello ‘</w:t>
+      </w:r>
+      <w:proofErr w:type="spellStart"/>
+      <w:r>
+        <w:t>stai</w:t>
+      </w:r>
+      <w:r>
+        <w:t>rcase</w:t>
+      </w:r>
+      <w:proofErr w:type="spellEnd"/>
+      <w:r>
+        <w:t>’ plot, ovvero un grafico che mostra come la frequenza</w:t>
       </w:r>
       <w:r>
         <w:t xml:space="preserve"> di  emissione dei</w:t>
@@ -280,6 +486,17 @@
       </w:r>
       <w:r>
         <w:t xml:space="preserve">la PSAU non riesce a leggere alcun tipo di segnale.  </w:t>
+      </w:r>
+    </w:p>
+    <w:p/>
+    <w:p>
+      <w:proofErr w:type="spellStart"/>
+      <w:r>
+        <w:t>Staircase</w:t>
+      </w:r>
+      <w:proofErr w:type="spellEnd"/>
+      <w:r>
+        <w:t xml:space="preserve"> plot</w:t>
       </w:r>
     </w:p>
     <w:p>
@@ -293,10 +510,18 @@
         <w:t xml:space="preserve"> volte </w:t>
       </w:r>
       <w:r>
-        <w:t>variando la V_bia</w:t>
-      </w:r>
-      <w:r>
-        <w:t>s e</w:t>
+        <w:t xml:space="preserve">variando la </w:t>
+      </w:r>
+      <w:proofErr w:type="spellStart"/>
+      <w:r>
+        <w:t>V_bia</w:t>
+      </w:r>
+      <w:r>
+        <w:t>s</w:t>
+      </w:r>
+      <w:proofErr w:type="spellEnd"/>
+      <w:r>
+        <w:t xml:space="preserve"> e</w:t>
       </w:r>
       <w:r>
         <w:t xml:space="preserve"> si è osservato un interessante andamento</w:t>
@@ -308,7 +533,15 @@
         <w:t xml:space="preserve">V non si vedeva alcun tipo di segnale il che indica una condizione di lavoro </w:t>
       </w:r>
       <w:r>
-        <w:t>in cui non si ha superato quella che è la V_b per far partire la scarica Geiger</w:t>
+        <w:t xml:space="preserve">in cui non si ha superato quella che è la </w:t>
+      </w:r>
+      <w:proofErr w:type="spellStart"/>
+      <w:r>
+        <w:t>V_b</w:t>
+      </w:r>
+      <w:proofErr w:type="spellEnd"/>
+      <w:r>
+        <w:t xml:space="preserve"> per far partire la scarica Geiger</w:t>
       </w:r>
       <w:r>
         <w:t>. Operando quindi per tensione maggiori di 53V abbiamo osservato</w:t>
@@ -323,7 +556,15 @@
         <w:t xml:space="preserve">che </w:t>
       </w:r>
       <w:r>
-        <w:t>per V_bias maggiori</w:t>
+        <w:t xml:space="preserve">per </w:t>
+      </w:r>
+      <w:proofErr w:type="spellStart"/>
+      <w:r>
+        <w:t>V_bias</w:t>
+      </w:r>
+      <w:proofErr w:type="spellEnd"/>
+      <w:r>
+        <w:t xml:space="preserve"> maggiori</w:t>
       </w:r>
       <w:r>
         <w:t xml:space="preserve"> sempre maggiori </w:t>
@@ -335,7 +576,15 @@
         <w:t>elle varie quantità tendono a subire una tra</w:t>
       </w:r>
       <w:r>
-        <w:t>slazione verso valori di soglia sempre più alti, questo perché per V-bias più alte è più facile far partire una scarica geiger.</w:t>
+        <w:t>slazione verso valori di soglia sempre più alti, questo perché per V-</w:t>
+      </w:r>
+      <w:proofErr w:type="spellStart"/>
+      <w:r>
+        <w:t>bias</w:t>
+      </w:r>
+      <w:proofErr w:type="spellEnd"/>
+      <w:r>
+        <w:t xml:space="preserve"> più alte è più facile far partire una scarica geiger.</w:t>
       </w:r>
     </w:p>
     <w:p>

</xml_diff>